<commit_message>
#74 Changes on final report
</commit_message>
<xml_diff>
--- a/documentation/epicware_final_report_v1.docx
+++ b/documentation/epicware_final_report_v1.docx
@@ -17,11 +17,12 @@
       <w:sdtContent>
         <w:p>
           <w:pPr>
-            <w:pStyle w:val="NoSpacing"/>
+            <w:pStyle w:val="SemEspaamento"/>
           </w:pPr>
           <w:r>
             <w:rPr>
               <w:noProof/>
+              <w:lang w:val="pt-PT" w:eastAsia="pt-PT"/>
             </w:rPr>
             <mc:AlternateContent>
               <mc:Choice Requires="wpg">
@@ -156,7 +157,7 @@
                                   <w:sdtContent>
                                     <w:p>
                                       <w:pPr>
-                                        <w:pStyle w:val="NoSpacing"/>
+                                        <w:pStyle w:val="SemEspaamento"/>
                                         <w:jc w:val="right"/>
                                         <w:rPr>
                                           <w:color w:val="FFFFFF" w:themeColor="background1"/>
@@ -3470,7 +3471,7 @@
                             <w:sdtContent>
                               <w:p>
                                 <w:pPr>
-                                  <w:pStyle w:val="NoSpacing"/>
+                                  <w:pStyle w:val="SemEspaamento"/>
                                   <w:jc w:val="right"/>
                                   <w:rPr>
                                     <w:color w:val="FFFFFF" w:themeColor="background1"/>
@@ -3601,6 +3602,7 @@
           <w:r>
             <w:rPr>
               <w:noProof/>
+              <w:lang w:val="pt-PT" w:eastAsia="pt-PT"/>
             </w:rPr>
             <mc:AlternateContent>
               <mc:Choice Requires="wps">
@@ -3672,7 +3674,7 @@
                             <w:txbxContent>
                               <w:p>
                                 <w:pPr>
-                                  <w:pStyle w:val="NoSpacing"/>
+                                  <w:pStyle w:val="SemEspaamento"/>
                                   <w:rPr>
                                     <w:rFonts w:asciiTheme="majorHAnsi" w:eastAsiaTheme="majorEastAsia" w:hAnsiTheme="majorHAnsi" w:cstheme="majorBidi"/>
                                     <w:color w:val="262626" w:themeColor="text1" w:themeTint="D9"/>
@@ -3771,7 +3773,7 @@
                       <w:txbxContent>
                         <w:p>
                           <w:pPr>
-                            <w:pStyle w:val="NoSpacing"/>
+                            <w:pStyle w:val="SemEspaamento"/>
                             <w:rPr>
                               <w:rFonts w:asciiTheme="majorHAnsi" w:eastAsiaTheme="majorEastAsia" w:hAnsiTheme="majorHAnsi" w:cstheme="majorBidi"/>
                               <w:color w:val="262626" w:themeColor="text1" w:themeTint="D9"/>
@@ -3852,7 +3854,7 @@
           <w:r>
             <w:rPr>
               <w:noProof/>
-              <w:lang w:val="en-US"/>
+              <w:lang w:eastAsia="pt-PT"/>
             </w:rPr>
             <w:drawing>
               <wp:anchor distT="0" distB="0" distL="114300" distR="114300" simplePos="0" relativeHeight="251662336" behindDoc="1" locked="0" layoutInCell="1" allowOverlap="1" wp14:anchorId="18928943" wp14:editId="48A8994B">
@@ -3927,7 +3929,7 @@
     </w:sdt>
     <w:p>
       <w:pPr>
-        <w:pStyle w:val="Title"/>
+        <w:pStyle w:val="Ttulo"/>
       </w:pPr>
       <w:r>
         <w:lastRenderedPageBreak/>
@@ -3978,7 +3980,7 @@
     </w:p>
     <w:p>
       <w:pPr>
-        <w:pStyle w:val="Title"/>
+        <w:pStyle w:val="Ttulo"/>
       </w:pPr>
       <w:r>
         <w:lastRenderedPageBreak/>
@@ -3988,7 +3990,7 @@
     <w:p/>
     <w:p>
       <w:pPr>
-        <w:pStyle w:val="Heading1"/>
+        <w:pStyle w:val="Cabealho1"/>
       </w:pPr>
       <w:r>
         <w:t>Diagrama de Use-Case</w:t>
@@ -4002,7 +4004,7 @@
       <w:r>
         <w:rPr>
           <w:noProof/>
-          <w:lang w:val="en-US"/>
+          <w:lang w:eastAsia="pt-PT"/>
         </w:rPr>
         <w:drawing>
           <wp:inline distT="0" distB="0" distL="0" distR="0" wp14:anchorId="58CE3A35" wp14:editId="7A9BEF13">
@@ -4056,7 +4058,7 @@
     </w:p>
     <w:p>
       <w:pPr>
-        <w:pStyle w:val="Caption"/>
+        <w:pStyle w:val="Legenda"/>
       </w:pPr>
       <w:r>
         <w:t xml:space="preserve">Figura </w:t>
@@ -4102,7 +4104,7 @@
     </w:p>
     <w:p>
       <w:pPr>
-        <w:pStyle w:val="Heading1"/>
+        <w:pStyle w:val="Cabealho1"/>
       </w:pPr>
       <w:r>
         <w:lastRenderedPageBreak/>
@@ -4120,7 +4122,7 @@
       <w:r>
         <w:rPr>
           <w:noProof/>
-          <w:lang w:val="en-US"/>
+          <w:lang w:eastAsia="pt-PT"/>
         </w:rPr>
         <w:drawing>
           <wp:inline distT="0" distB="0" distL="0" distR="0">
@@ -4174,7 +4176,7 @@
     </w:p>
     <w:p>
       <w:pPr>
-        <w:pStyle w:val="Caption"/>
+        <w:pStyle w:val="Legenda"/>
       </w:pPr>
       <w:r>
         <w:t xml:space="preserve">Figura </w:t>
@@ -4307,7 +4309,7 @@
       <w:r>
         <w:rPr>
           <w:noProof/>
-          <w:lang w:val="en-US"/>
+          <w:lang w:eastAsia="pt-PT"/>
         </w:rPr>
         <w:lastRenderedPageBreak/>
         <w:drawing>
@@ -4362,7 +4364,7 @@
     </w:p>
     <w:p>
       <w:pPr>
-        <w:pStyle w:val="Caption"/>
+        <w:pStyle w:val="Legenda"/>
       </w:pPr>
       <w:r>
         <w:t xml:space="preserve">Figura </w:t>
@@ -4421,7 +4423,7 @@
     </w:p>
     <w:p>
       <w:pPr>
-        <w:pStyle w:val="Heading1"/>
+        <w:pStyle w:val="Cabealho1"/>
         <w:rPr>
           <w:color w:val="FF0000"/>
         </w:rPr>
@@ -4446,7 +4448,7 @@
       <w:r>
         <w:rPr>
           <w:noProof/>
-          <w:lang w:val="en-US"/>
+          <w:lang w:eastAsia="pt-PT"/>
         </w:rPr>
         <w:drawing>
           <wp:inline distT="0" distB="0" distL="0" distR="0" wp14:anchorId="47055522" wp14:editId="329FC554">
@@ -4500,7 +4502,7 @@
     </w:p>
     <w:p>
       <w:pPr>
-        <w:pStyle w:val="Caption"/>
+        <w:pStyle w:val="Legenda"/>
         <w:jc w:val="both"/>
       </w:pPr>
       <w:r>
@@ -4553,7 +4555,7 @@
     </w:p>
     <w:p>
       <w:pPr>
-        <w:pStyle w:val="Heading1"/>
+        <w:pStyle w:val="Cabealho1"/>
       </w:pPr>
       <w:r>
         <w:t>Estruturas de dados</w:t>
@@ -4685,7 +4687,7 @@
     </w:p>
     <w:p>
       <w:pPr>
-        <w:pStyle w:val="Title"/>
+        <w:pStyle w:val="Ttulo"/>
       </w:pPr>
       <w:r>
         <w:lastRenderedPageBreak/>
@@ -4706,6 +4708,30 @@
         <w:jc w:val="both"/>
       </w:pPr>
       <w:r>
+        <w:t xml:space="preserve">Decidimos dividir o nosso grupo em 3 mini grupos para ser mais ágil o trabalho e haver menos hipóteses de falhas visto que eram dois membros por cada mini grupo, desses mini grupos pode-se presumir que os </w:t>
+      </w:r>
+      <w:proofErr w:type="spellStart"/>
+      <w:r>
+        <w:t>commits</w:t>
+      </w:r>
+      <w:proofErr w:type="spellEnd"/>
+      <w:r>
+        <w:t xml:space="preserve"> que ambos os membros fizeram foram feitos pelos dois, visto que baseamo-nos em </w:t>
+      </w:r>
+      <w:proofErr w:type="spellStart"/>
+      <w:r>
+        <w:t>pair-programming</w:t>
+      </w:r>
+      <w:proofErr w:type="spellEnd"/>
+      <w:r>
+        <w:t>.</w:t>
+      </w:r>
+    </w:p>
+    <w:p>
+      <w:pPr>
+        <w:jc w:val="both"/>
+      </w:pPr>
+      <w:r>
         <w:t>Por último, gostaríamos de realçar que esta não foi a divisão de tarefas inicial, uma vez que houveram alterações tanto nas tarefas como permutas nas pessoas que ficaram responsáveis pela sua realização.</w:t>
       </w:r>
       <w:r>
@@ -4715,7 +4741,7 @@
     <w:p/>
     <w:tbl>
       <w:tblPr>
-        <w:tblStyle w:val="GridTable4"/>
+        <w:tblStyle w:val="TabeladeGrelha4"/>
         <w:tblW w:w="9355" w:type="dxa"/>
         <w:tblLayout w:type="fixed"/>
         <w:tblLook w:val="04A0" w:firstRow="1" w:lastRow="0" w:firstColumn="1" w:lastColumn="0" w:noHBand="0" w:noVBand="1"/>
@@ -9889,6 +9915,7 @@
               <w:jc w:val="center"/>
             </w:pPr>
             <w:r>
+              <w:lastRenderedPageBreak/>
               <w:t>NAGIOS</w:t>
             </w:r>
           </w:p>
@@ -13005,7 +13032,7 @@
         <w:tc>
           <w:tcPr>
             <w:tcW w:w="2250" w:type="dxa"/>
-            <w:shd w:val="clear" w:color="auto" w:fill="FF0000"/>
+            <w:shd w:val="clear" w:color="auto" w:fill="D0CECE" w:themeFill="background2" w:themeFillShade="E6"/>
           </w:tcPr>
           <w:p>
             <w:pPr>
@@ -13019,7 +13046,7 @@
         <w:tc>
           <w:tcPr>
             <w:tcW w:w="630" w:type="dxa"/>
-            <w:shd w:val="clear" w:color="auto" w:fill="FF0000"/>
+            <w:shd w:val="clear" w:color="auto" w:fill="D0CECE" w:themeFill="background2" w:themeFillShade="E6"/>
             <w:vAlign w:val="center"/>
           </w:tcPr>
           <w:p>
@@ -13032,33 +13059,39 @@
         <w:tc>
           <w:tcPr>
             <w:tcW w:w="810" w:type="dxa"/>
-            <w:shd w:val="clear" w:color="auto" w:fill="FF0000"/>
-            <w:vAlign w:val="center"/>
-          </w:tcPr>
-          <w:p>
-            <w:pPr>
-              <w:jc w:val="center"/>
-              <w:cnfStyle w:val="000000100000" w:firstRow="0" w:lastRow="0" w:firstColumn="0" w:lastColumn="0" w:oddVBand="0" w:evenVBand="0" w:oddHBand="1" w:evenHBand="0" w:firstRowFirstColumn="0" w:firstRowLastColumn="0" w:lastRowFirstColumn="0" w:lastRowLastColumn="0"/>
-            </w:pPr>
+            <w:shd w:val="clear" w:color="auto" w:fill="D0CECE" w:themeFill="background2" w:themeFillShade="E6"/>
+            <w:vAlign w:val="center"/>
+          </w:tcPr>
+          <w:p>
+            <w:pPr>
+              <w:jc w:val="center"/>
+              <w:cnfStyle w:val="000000100000" w:firstRow="0" w:lastRow="0" w:firstColumn="0" w:lastColumn="0" w:oddVBand="0" w:evenVBand="0" w:oddHBand="1" w:evenHBand="0" w:firstRowFirstColumn="0" w:firstRowLastColumn="0" w:lastRowFirstColumn="0" w:lastRowLastColumn="0"/>
+            </w:pPr>
+            <w:r>
+              <w:t>X</w:t>
+            </w:r>
           </w:p>
         </w:tc>
         <w:tc>
           <w:tcPr>
             <w:tcW w:w="1170" w:type="dxa"/>
-            <w:shd w:val="clear" w:color="auto" w:fill="FF0000"/>
-            <w:vAlign w:val="center"/>
-          </w:tcPr>
-          <w:p>
-            <w:pPr>
-              <w:jc w:val="center"/>
-              <w:cnfStyle w:val="000000100000" w:firstRow="0" w:lastRow="0" w:firstColumn="0" w:lastColumn="0" w:oddVBand="0" w:evenVBand="0" w:oddHBand="1" w:evenHBand="0" w:firstRowFirstColumn="0" w:firstRowLastColumn="0" w:lastRowFirstColumn="0" w:lastRowLastColumn="0"/>
-            </w:pPr>
+            <w:shd w:val="clear" w:color="auto" w:fill="D0CECE" w:themeFill="background2" w:themeFillShade="E6"/>
+            <w:vAlign w:val="center"/>
+          </w:tcPr>
+          <w:p>
+            <w:pPr>
+              <w:jc w:val="center"/>
+              <w:cnfStyle w:val="000000100000" w:firstRow="0" w:lastRow="0" w:firstColumn="0" w:lastColumn="0" w:oddVBand="0" w:evenVBand="0" w:oddHBand="1" w:evenHBand="0" w:firstRowFirstColumn="0" w:firstRowLastColumn="0" w:lastRowFirstColumn="0" w:lastRowLastColumn="0"/>
+            </w:pPr>
+            <w:r>
+              <w:t>X</w:t>
+            </w:r>
           </w:p>
         </w:tc>
         <w:tc>
           <w:tcPr>
             <w:tcW w:w="810" w:type="dxa"/>
-            <w:shd w:val="clear" w:color="auto" w:fill="FF0000"/>
+            <w:shd w:val="clear" w:color="auto" w:fill="D0CECE" w:themeFill="background2" w:themeFillShade="E6"/>
             <w:vAlign w:val="center"/>
           </w:tcPr>
           <w:p>
@@ -13071,7 +13104,7 @@
         <w:tc>
           <w:tcPr>
             <w:tcW w:w="900" w:type="dxa"/>
-            <w:shd w:val="clear" w:color="auto" w:fill="FF0000"/>
+            <w:shd w:val="clear" w:color="auto" w:fill="D0CECE" w:themeFill="background2" w:themeFillShade="E6"/>
             <w:vAlign w:val="center"/>
           </w:tcPr>
           <w:p>
@@ -13084,7 +13117,7 @@
         <w:tc>
           <w:tcPr>
             <w:tcW w:w="1530" w:type="dxa"/>
-            <w:shd w:val="clear" w:color="auto" w:fill="FF0000"/>
+            <w:shd w:val="clear" w:color="auto" w:fill="D0CECE" w:themeFill="background2" w:themeFillShade="E6"/>
             <w:vAlign w:val="center"/>
           </w:tcPr>
           <w:p>
@@ -13112,7 +13145,7 @@
         <w:tc>
           <w:tcPr>
             <w:tcW w:w="2250" w:type="dxa"/>
-            <w:shd w:val="clear" w:color="auto" w:fill="FF0000"/>
+            <w:shd w:val="clear" w:color="auto" w:fill="F2F2F2" w:themeFill="background1" w:themeFillShade="F2"/>
           </w:tcPr>
           <w:p>
             <w:pPr>
@@ -13126,7 +13159,7 @@
         <w:tc>
           <w:tcPr>
             <w:tcW w:w="630" w:type="dxa"/>
-            <w:shd w:val="clear" w:color="auto" w:fill="FF0000"/>
+            <w:shd w:val="clear" w:color="auto" w:fill="F2F2F2" w:themeFill="background1" w:themeFillShade="F2"/>
             <w:vAlign w:val="center"/>
           </w:tcPr>
           <w:p>
@@ -13139,7 +13172,7 @@
         <w:tc>
           <w:tcPr>
             <w:tcW w:w="810" w:type="dxa"/>
-            <w:shd w:val="clear" w:color="auto" w:fill="FF0000"/>
+            <w:shd w:val="clear" w:color="auto" w:fill="F2F2F2" w:themeFill="background1" w:themeFillShade="F2"/>
             <w:vAlign w:val="center"/>
           </w:tcPr>
           <w:p>
@@ -13152,33 +13185,39 @@
         <w:tc>
           <w:tcPr>
             <w:tcW w:w="1170" w:type="dxa"/>
-            <w:shd w:val="clear" w:color="auto" w:fill="FF0000"/>
-            <w:vAlign w:val="center"/>
-          </w:tcPr>
-          <w:p>
-            <w:pPr>
-              <w:jc w:val="center"/>
-              <w:cnfStyle w:val="000000000000" w:firstRow="0" w:lastRow="0" w:firstColumn="0" w:lastColumn="0" w:oddVBand="0" w:evenVBand="0" w:oddHBand="0" w:evenHBand="0" w:firstRowFirstColumn="0" w:firstRowLastColumn="0" w:lastRowFirstColumn="0" w:lastRowLastColumn="0"/>
-            </w:pPr>
+            <w:shd w:val="clear" w:color="auto" w:fill="F2F2F2" w:themeFill="background1" w:themeFillShade="F2"/>
+            <w:vAlign w:val="center"/>
+          </w:tcPr>
+          <w:p>
+            <w:pPr>
+              <w:jc w:val="center"/>
+              <w:cnfStyle w:val="000000000000" w:firstRow="0" w:lastRow="0" w:firstColumn="0" w:lastColumn="0" w:oddVBand="0" w:evenVBand="0" w:oddHBand="0" w:evenHBand="0" w:firstRowFirstColumn="0" w:firstRowLastColumn="0" w:lastRowFirstColumn="0" w:lastRowLastColumn="0"/>
+            </w:pPr>
+            <w:r>
+              <w:t>X</w:t>
+            </w:r>
           </w:p>
         </w:tc>
         <w:tc>
           <w:tcPr>
             <w:tcW w:w="810" w:type="dxa"/>
-            <w:shd w:val="clear" w:color="auto" w:fill="FF0000"/>
-            <w:vAlign w:val="center"/>
-          </w:tcPr>
-          <w:p>
-            <w:pPr>
-              <w:jc w:val="center"/>
-              <w:cnfStyle w:val="000000000000" w:firstRow="0" w:lastRow="0" w:firstColumn="0" w:lastColumn="0" w:oddVBand="0" w:evenVBand="0" w:oddHBand="0" w:evenHBand="0" w:firstRowFirstColumn="0" w:firstRowLastColumn="0" w:lastRowFirstColumn="0" w:lastRowLastColumn="0"/>
-            </w:pPr>
+            <w:shd w:val="clear" w:color="auto" w:fill="F2F2F2" w:themeFill="background1" w:themeFillShade="F2"/>
+            <w:vAlign w:val="center"/>
+          </w:tcPr>
+          <w:p>
+            <w:pPr>
+              <w:jc w:val="center"/>
+              <w:cnfStyle w:val="000000000000" w:firstRow="0" w:lastRow="0" w:firstColumn="0" w:lastColumn="0" w:oddVBand="0" w:evenVBand="0" w:oddHBand="0" w:evenHBand="0" w:firstRowFirstColumn="0" w:firstRowLastColumn="0" w:lastRowFirstColumn="0" w:lastRowLastColumn="0"/>
+            </w:pPr>
+            <w:r>
+              <w:t>X</w:t>
+            </w:r>
           </w:p>
         </w:tc>
         <w:tc>
           <w:tcPr>
             <w:tcW w:w="900" w:type="dxa"/>
-            <w:shd w:val="clear" w:color="auto" w:fill="FF0000"/>
+            <w:shd w:val="clear" w:color="auto" w:fill="F2F2F2" w:themeFill="background1" w:themeFillShade="F2"/>
             <w:vAlign w:val="center"/>
           </w:tcPr>
           <w:p>
@@ -13191,7 +13230,7 @@
         <w:tc>
           <w:tcPr>
             <w:tcW w:w="1530" w:type="dxa"/>
-            <w:shd w:val="clear" w:color="auto" w:fill="FF0000"/>
+            <w:shd w:val="clear" w:color="auto" w:fill="F2F2F2" w:themeFill="background1" w:themeFillShade="F2"/>
             <w:vAlign w:val="center"/>
           </w:tcPr>
           <w:p>
@@ -13222,7 +13261,7 @@
         <w:tc>
           <w:tcPr>
             <w:tcW w:w="2250" w:type="dxa"/>
-            <w:shd w:val="clear" w:color="auto" w:fill="FF0000"/>
+            <w:shd w:val="clear" w:color="auto" w:fill="D0CECE" w:themeFill="background2" w:themeFillShade="E6"/>
           </w:tcPr>
           <w:p>
             <w:pPr>
@@ -13268,7 +13307,7 @@
         <w:tc>
           <w:tcPr>
             <w:tcW w:w="630" w:type="dxa"/>
-            <w:shd w:val="clear" w:color="auto" w:fill="FF0000"/>
+            <w:shd w:val="clear" w:color="auto" w:fill="D0CECE" w:themeFill="background2" w:themeFillShade="E6"/>
             <w:vAlign w:val="center"/>
           </w:tcPr>
           <w:p>
@@ -13281,33 +13320,39 @@
         <w:tc>
           <w:tcPr>
             <w:tcW w:w="810" w:type="dxa"/>
-            <w:shd w:val="clear" w:color="auto" w:fill="FF0000"/>
-            <w:vAlign w:val="center"/>
-          </w:tcPr>
-          <w:p>
-            <w:pPr>
-              <w:jc w:val="center"/>
-              <w:cnfStyle w:val="000000100000" w:firstRow="0" w:lastRow="0" w:firstColumn="0" w:lastColumn="0" w:oddVBand="0" w:evenVBand="0" w:oddHBand="1" w:evenHBand="0" w:firstRowFirstColumn="0" w:firstRowLastColumn="0" w:lastRowFirstColumn="0" w:lastRowLastColumn="0"/>
-            </w:pPr>
+            <w:shd w:val="clear" w:color="auto" w:fill="D0CECE" w:themeFill="background2" w:themeFillShade="E6"/>
+            <w:vAlign w:val="center"/>
+          </w:tcPr>
+          <w:p>
+            <w:pPr>
+              <w:jc w:val="center"/>
+              <w:cnfStyle w:val="000000100000" w:firstRow="0" w:lastRow="0" w:firstColumn="0" w:lastColumn="0" w:oddVBand="0" w:evenVBand="0" w:oddHBand="1" w:evenHBand="0" w:firstRowFirstColumn="0" w:firstRowLastColumn="0" w:lastRowFirstColumn="0" w:lastRowLastColumn="0"/>
+            </w:pPr>
+            <w:r>
+              <w:t>X</w:t>
+            </w:r>
           </w:p>
         </w:tc>
         <w:tc>
           <w:tcPr>
             <w:tcW w:w="1170" w:type="dxa"/>
-            <w:shd w:val="clear" w:color="auto" w:fill="FF0000"/>
-            <w:vAlign w:val="center"/>
-          </w:tcPr>
-          <w:p>
-            <w:pPr>
-              <w:jc w:val="center"/>
-              <w:cnfStyle w:val="000000100000" w:firstRow="0" w:lastRow="0" w:firstColumn="0" w:lastColumn="0" w:oddVBand="0" w:evenVBand="0" w:oddHBand="1" w:evenHBand="0" w:firstRowFirstColumn="0" w:firstRowLastColumn="0" w:lastRowFirstColumn="0" w:lastRowLastColumn="0"/>
-            </w:pPr>
+            <w:shd w:val="clear" w:color="auto" w:fill="D0CECE" w:themeFill="background2" w:themeFillShade="E6"/>
+            <w:vAlign w:val="center"/>
+          </w:tcPr>
+          <w:p>
+            <w:pPr>
+              <w:jc w:val="center"/>
+              <w:cnfStyle w:val="000000100000" w:firstRow="0" w:lastRow="0" w:firstColumn="0" w:lastColumn="0" w:oddVBand="0" w:evenVBand="0" w:oddHBand="1" w:evenHBand="0" w:firstRowFirstColumn="0" w:firstRowLastColumn="0" w:lastRowFirstColumn="0" w:lastRowLastColumn="0"/>
+            </w:pPr>
+            <w:r>
+              <w:t>X</w:t>
+            </w:r>
           </w:p>
         </w:tc>
         <w:tc>
           <w:tcPr>
             <w:tcW w:w="810" w:type="dxa"/>
-            <w:shd w:val="clear" w:color="auto" w:fill="FF0000"/>
+            <w:shd w:val="clear" w:color="auto" w:fill="D0CECE" w:themeFill="background2" w:themeFillShade="E6"/>
             <w:vAlign w:val="center"/>
           </w:tcPr>
           <w:p>
@@ -13320,7 +13365,7 @@
         <w:tc>
           <w:tcPr>
             <w:tcW w:w="900" w:type="dxa"/>
-            <w:shd w:val="clear" w:color="auto" w:fill="FF0000"/>
+            <w:shd w:val="clear" w:color="auto" w:fill="D0CECE" w:themeFill="background2" w:themeFillShade="E6"/>
             <w:vAlign w:val="center"/>
           </w:tcPr>
           <w:p>
@@ -13333,7 +13378,7 @@
         <w:tc>
           <w:tcPr>
             <w:tcW w:w="1530" w:type="dxa"/>
-            <w:shd w:val="clear" w:color="auto" w:fill="FF0000"/>
+            <w:shd w:val="clear" w:color="auto" w:fill="D0CECE" w:themeFill="background2" w:themeFillShade="E6"/>
             <w:vAlign w:val="center"/>
           </w:tcPr>
           <w:p>
@@ -13361,7 +13406,7 @@
         <w:tc>
           <w:tcPr>
             <w:tcW w:w="2250" w:type="dxa"/>
-            <w:shd w:val="clear" w:color="auto" w:fill="FF0000"/>
+            <w:shd w:val="clear" w:color="auto" w:fill="auto"/>
           </w:tcPr>
           <w:p>
             <w:pPr>
@@ -13375,7 +13420,7 @@
         <w:tc>
           <w:tcPr>
             <w:tcW w:w="630" w:type="dxa"/>
-            <w:shd w:val="clear" w:color="auto" w:fill="FF0000"/>
+            <w:shd w:val="clear" w:color="auto" w:fill="auto"/>
             <w:vAlign w:val="center"/>
           </w:tcPr>
           <w:p>
@@ -13388,33 +13433,39 @@
         <w:tc>
           <w:tcPr>
             <w:tcW w:w="810" w:type="dxa"/>
-            <w:shd w:val="clear" w:color="auto" w:fill="FF0000"/>
-            <w:vAlign w:val="center"/>
-          </w:tcPr>
-          <w:p>
-            <w:pPr>
-              <w:jc w:val="center"/>
-              <w:cnfStyle w:val="000000000000" w:firstRow="0" w:lastRow="0" w:firstColumn="0" w:lastColumn="0" w:oddVBand="0" w:evenVBand="0" w:oddHBand="0" w:evenHBand="0" w:firstRowFirstColumn="0" w:firstRowLastColumn="0" w:lastRowFirstColumn="0" w:lastRowLastColumn="0"/>
-            </w:pPr>
+            <w:shd w:val="clear" w:color="auto" w:fill="auto"/>
+            <w:vAlign w:val="center"/>
+          </w:tcPr>
+          <w:p>
+            <w:pPr>
+              <w:jc w:val="center"/>
+              <w:cnfStyle w:val="000000000000" w:firstRow="0" w:lastRow="0" w:firstColumn="0" w:lastColumn="0" w:oddVBand="0" w:evenVBand="0" w:oddHBand="0" w:evenHBand="0" w:firstRowFirstColumn="0" w:firstRowLastColumn="0" w:lastRowFirstColumn="0" w:lastRowLastColumn="0"/>
+            </w:pPr>
+            <w:r>
+              <w:t>X</w:t>
+            </w:r>
           </w:p>
         </w:tc>
         <w:tc>
           <w:tcPr>
             <w:tcW w:w="1170" w:type="dxa"/>
-            <w:shd w:val="clear" w:color="auto" w:fill="FF0000"/>
-            <w:vAlign w:val="center"/>
-          </w:tcPr>
-          <w:p>
-            <w:pPr>
-              <w:jc w:val="center"/>
-              <w:cnfStyle w:val="000000000000" w:firstRow="0" w:lastRow="0" w:firstColumn="0" w:lastColumn="0" w:oddVBand="0" w:evenVBand="0" w:oddHBand="0" w:evenHBand="0" w:firstRowFirstColumn="0" w:firstRowLastColumn="0" w:lastRowFirstColumn="0" w:lastRowLastColumn="0"/>
-            </w:pPr>
+            <w:shd w:val="clear" w:color="auto" w:fill="auto"/>
+            <w:vAlign w:val="center"/>
+          </w:tcPr>
+          <w:p>
+            <w:pPr>
+              <w:jc w:val="center"/>
+              <w:cnfStyle w:val="000000000000" w:firstRow="0" w:lastRow="0" w:firstColumn="0" w:lastColumn="0" w:oddVBand="0" w:evenVBand="0" w:oddHBand="0" w:evenHBand="0" w:firstRowFirstColumn="0" w:firstRowLastColumn="0" w:lastRowFirstColumn="0" w:lastRowLastColumn="0"/>
+            </w:pPr>
+            <w:r>
+              <w:t>X</w:t>
+            </w:r>
           </w:p>
         </w:tc>
         <w:tc>
           <w:tcPr>
             <w:tcW w:w="810" w:type="dxa"/>
-            <w:shd w:val="clear" w:color="auto" w:fill="FF0000"/>
+            <w:shd w:val="clear" w:color="auto" w:fill="auto"/>
             <w:vAlign w:val="center"/>
           </w:tcPr>
           <w:p>
@@ -13427,7 +13478,7 @@
         <w:tc>
           <w:tcPr>
             <w:tcW w:w="900" w:type="dxa"/>
-            <w:shd w:val="clear" w:color="auto" w:fill="FF0000"/>
+            <w:shd w:val="clear" w:color="auto" w:fill="auto"/>
             <w:vAlign w:val="center"/>
           </w:tcPr>
           <w:p>
@@ -13440,7 +13491,7 @@
         <w:tc>
           <w:tcPr>
             <w:tcW w:w="1530" w:type="dxa"/>
-            <w:shd w:val="clear" w:color="auto" w:fill="FF0000"/>
+            <w:shd w:val="clear" w:color="auto" w:fill="auto"/>
             <w:vAlign w:val="center"/>
           </w:tcPr>
           <w:p>
@@ -13471,7 +13522,7 @@
         <w:tc>
           <w:tcPr>
             <w:tcW w:w="2250" w:type="dxa"/>
-            <w:shd w:val="clear" w:color="auto" w:fill="FF0000"/>
+            <w:shd w:val="clear" w:color="auto" w:fill="D0CECE" w:themeFill="background2" w:themeFillShade="E6"/>
           </w:tcPr>
           <w:p>
             <w:pPr>
@@ -13485,7 +13536,7 @@
         <w:tc>
           <w:tcPr>
             <w:tcW w:w="630" w:type="dxa"/>
-            <w:shd w:val="clear" w:color="auto" w:fill="FF0000"/>
+            <w:shd w:val="clear" w:color="auto" w:fill="D0CECE" w:themeFill="background2" w:themeFillShade="E6"/>
             <w:vAlign w:val="center"/>
           </w:tcPr>
           <w:p>
@@ -13498,33 +13549,39 @@
         <w:tc>
           <w:tcPr>
             <w:tcW w:w="810" w:type="dxa"/>
-            <w:shd w:val="clear" w:color="auto" w:fill="FF0000"/>
-            <w:vAlign w:val="center"/>
-          </w:tcPr>
-          <w:p>
-            <w:pPr>
-              <w:jc w:val="center"/>
-              <w:cnfStyle w:val="000000100000" w:firstRow="0" w:lastRow="0" w:firstColumn="0" w:lastColumn="0" w:oddVBand="0" w:evenVBand="0" w:oddHBand="1" w:evenHBand="0" w:firstRowFirstColumn="0" w:firstRowLastColumn="0" w:lastRowFirstColumn="0" w:lastRowLastColumn="0"/>
-            </w:pPr>
+            <w:shd w:val="clear" w:color="auto" w:fill="D0CECE" w:themeFill="background2" w:themeFillShade="E6"/>
+            <w:vAlign w:val="center"/>
+          </w:tcPr>
+          <w:p>
+            <w:pPr>
+              <w:jc w:val="center"/>
+              <w:cnfStyle w:val="000000100000" w:firstRow="0" w:lastRow="0" w:firstColumn="0" w:lastColumn="0" w:oddVBand="0" w:evenVBand="0" w:oddHBand="1" w:evenHBand="0" w:firstRowFirstColumn="0" w:firstRowLastColumn="0" w:lastRowFirstColumn="0" w:lastRowLastColumn="0"/>
+            </w:pPr>
+            <w:r>
+              <w:t>X</w:t>
+            </w:r>
           </w:p>
         </w:tc>
         <w:tc>
           <w:tcPr>
             <w:tcW w:w="1170" w:type="dxa"/>
-            <w:shd w:val="clear" w:color="auto" w:fill="FF0000"/>
-            <w:vAlign w:val="center"/>
-          </w:tcPr>
-          <w:p>
-            <w:pPr>
-              <w:jc w:val="center"/>
-              <w:cnfStyle w:val="000000100000" w:firstRow="0" w:lastRow="0" w:firstColumn="0" w:lastColumn="0" w:oddVBand="0" w:evenVBand="0" w:oddHBand="1" w:evenHBand="0" w:firstRowFirstColumn="0" w:firstRowLastColumn="0" w:lastRowFirstColumn="0" w:lastRowLastColumn="0"/>
-            </w:pPr>
+            <w:shd w:val="clear" w:color="auto" w:fill="D0CECE" w:themeFill="background2" w:themeFillShade="E6"/>
+            <w:vAlign w:val="center"/>
+          </w:tcPr>
+          <w:p>
+            <w:pPr>
+              <w:jc w:val="center"/>
+              <w:cnfStyle w:val="000000100000" w:firstRow="0" w:lastRow="0" w:firstColumn="0" w:lastColumn="0" w:oddVBand="0" w:evenVBand="0" w:oddHBand="1" w:evenHBand="0" w:firstRowFirstColumn="0" w:firstRowLastColumn="0" w:lastRowFirstColumn="0" w:lastRowLastColumn="0"/>
+            </w:pPr>
+            <w:r>
+              <w:t>X</w:t>
+            </w:r>
           </w:p>
         </w:tc>
         <w:tc>
           <w:tcPr>
             <w:tcW w:w="810" w:type="dxa"/>
-            <w:shd w:val="clear" w:color="auto" w:fill="FF0000"/>
+            <w:shd w:val="clear" w:color="auto" w:fill="D0CECE" w:themeFill="background2" w:themeFillShade="E6"/>
             <w:vAlign w:val="center"/>
           </w:tcPr>
           <w:p>
@@ -13537,7 +13594,7 @@
         <w:tc>
           <w:tcPr>
             <w:tcW w:w="900" w:type="dxa"/>
-            <w:shd w:val="clear" w:color="auto" w:fill="FF0000"/>
+            <w:shd w:val="clear" w:color="auto" w:fill="D0CECE" w:themeFill="background2" w:themeFillShade="E6"/>
             <w:vAlign w:val="center"/>
           </w:tcPr>
           <w:p>
@@ -13550,7 +13607,7 @@
         <w:tc>
           <w:tcPr>
             <w:tcW w:w="1530" w:type="dxa"/>
-            <w:shd w:val="clear" w:color="auto" w:fill="FF0000"/>
+            <w:shd w:val="clear" w:color="auto" w:fill="D0CECE" w:themeFill="background2" w:themeFillShade="E6"/>
             <w:vAlign w:val="center"/>
           </w:tcPr>
           <w:p>
@@ -13578,7 +13635,7 @@
         <w:tc>
           <w:tcPr>
             <w:tcW w:w="2250" w:type="dxa"/>
-            <w:shd w:val="clear" w:color="auto" w:fill="FF0000"/>
+            <w:shd w:val="clear" w:color="auto" w:fill="auto"/>
           </w:tcPr>
           <w:p>
             <w:pPr>
@@ -13592,7 +13649,7 @@
         <w:tc>
           <w:tcPr>
             <w:tcW w:w="630" w:type="dxa"/>
-            <w:shd w:val="clear" w:color="auto" w:fill="FF0000"/>
+            <w:shd w:val="clear" w:color="auto" w:fill="auto"/>
             <w:vAlign w:val="center"/>
           </w:tcPr>
           <w:p>
@@ -13605,33 +13662,39 @@
         <w:tc>
           <w:tcPr>
             <w:tcW w:w="810" w:type="dxa"/>
-            <w:shd w:val="clear" w:color="auto" w:fill="FF0000"/>
-            <w:vAlign w:val="center"/>
-          </w:tcPr>
-          <w:p>
-            <w:pPr>
-              <w:jc w:val="center"/>
-              <w:cnfStyle w:val="000000000000" w:firstRow="0" w:lastRow="0" w:firstColumn="0" w:lastColumn="0" w:oddVBand="0" w:evenVBand="0" w:oddHBand="0" w:evenHBand="0" w:firstRowFirstColumn="0" w:firstRowLastColumn="0" w:lastRowFirstColumn="0" w:lastRowLastColumn="0"/>
-            </w:pPr>
+            <w:shd w:val="clear" w:color="auto" w:fill="auto"/>
+            <w:vAlign w:val="center"/>
+          </w:tcPr>
+          <w:p>
+            <w:pPr>
+              <w:jc w:val="center"/>
+              <w:cnfStyle w:val="000000000000" w:firstRow="0" w:lastRow="0" w:firstColumn="0" w:lastColumn="0" w:oddVBand="0" w:evenVBand="0" w:oddHBand="0" w:evenHBand="0" w:firstRowFirstColumn="0" w:firstRowLastColumn="0" w:lastRowFirstColumn="0" w:lastRowLastColumn="0"/>
+            </w:pPr>
+            <w:r>
+              <w:t>X</w:t>
+            </w:r>
           </w:p>
         </w:tc>
         <w:tc>
           <w:tcPr>
             <w:tcW w:w="1170" w:type="dxa"/>
-            <w:shd w:val="clear" w:color="auto" w:fill="FF0000"/>
-            <w:vAlign w:val="center"/>
-          </w:tcPr>
-          <w:p>
-            <w:pPr>
-              <w:jc w:val="center"/>
-              <w:cnfStyle w:val="000000000000" w:firstRow="0" w:lastRow="0" w:firstColumn="0" w:lastColumn="0" w:oddVBand="0" w:evenVBand="0" w:oddHBand="0" w:evenHBand="0" w:firstRowFirstColumn="0" w:firstRowLastColumn="0" w:lastRowFirstColumn="0" w:lastRowLastColumn="0"/>
-            </w:pPr>
+            <w:shd w:val="clear" w:color="auto" w:fill="auto"/>
+            <w:vAlign w:val="center"/>
+          </w:tcPr>
+          <w:p>
+            <w:pPr>
+              <w:jc w:val="center"/>
+              <w:cnfStyle w:val="000000000000" w:firstRow="0" w:lastRow="0" w:firstColumn="0" w:lastColumn="0" w:oddVBand="0" w:evenVBand="0" w:oddHBand="0" w:evenHBand="0" w:firstRowFirstColumn="0" w:firstRowLastColumn="0" w:lastRowFirstColumn="0" w:lastRowLastColumn="0"/>
+            </w:pPr>
+            <w:r>
+              <w:t>X</w:t>
+            </w:r>
           </w:p>
         </w:tc>
         <w:tc>
           <w:tcPr>
             <w:tcW w:w="810" w:type="dxa"/>
-            <w:shd w:val="clear" w:color="auto" w:fill="FF0000"/>
+            <w:shd w:val="clear" w:color="auto" w:fill="auto"/>
             <w:vAlign w:val="center"/>
           </w:tcPr>
           <w:p>
@@ -13644,7 +13707,7 @@
         <w:tc>
           <w:tcPr>
             <w:tcW w:w="900" w:type="dxa"/>
-            <w:shd w:val="clear" w:color="auto" w:fill="FF0000"/>
+            <w:shd w:val="clear" w:color="auto" w:fill="auto"/>
             <w:vAlign w:val="center"/>
           </w:tcPr>
           <w:p>
@@ -13657,7 +13720,7 @@
         <w:tc>
           <w:tcPr>
             <w:tcW w:w="1530" w:type="dxa"/>
-            <w:shd w:val="clear" w:color="auto" w:fill="FF0000"/>
+            <w:shd w:val="clear" w:color="auto" w:fill="auto"/>
             <w:vAlign w:val="center"/>
           </w:tcPr>
           <w:p>
@@ -13720,6 +13783,9 @@
               <w:jc w:val="center"/>
               <w:cnfStyle w:val="000000100000" w:firstRow="0" w:lastRow="0" w:firstColumn="0" w:lastColumn="0" w:oddVBand="0" w:evenVBand="0" w:oddHBand="1" w:evenHBand="0" w:firstRowFirstColumn="0" w:firstRowLastColumn="0" w:lastRowFirstColumn="0" w:lastRowLastColumn="0"/>
             </w:pPr>
+            <w:r>
+              <w:t>X</w:t>
+            </w:r>
           </w:p>
         </w:tc>
         <w:tc>
@@ -13732,6 +13798,9 @@
               <w:jc w:val="center"/>
               <w:cnfStyle w:val="000000100000" w:firstRow="0" w:lastRow="0" w:firstColumn="0" w:lastColumn="0" w:oddVBand="0" w:evenVBand="0" w:oddHBand="1" w:evenHBand="0" w:firstRowFirstColumn="0" w:firstRowLastColumn="0" w:lastRowFirstColumn="0" w:lastRowLastColumn="0"/>
             </w:pPr>
+            <w:r>
+              <w:t>X</w:t>
+            </w:r>
           </w:p>
         </w:tc>
         <w:tc>
@@ -14609,6 +14678,9 @@
               <w:jc w:val="center"/>
               <w:cnfStyle w:val="000000100000" w:firstRow="0" w:lastRow="0" w:firstColumn="0" w:lastColumn="0" w:oddVBand="0" w:evenVBand="0" w:oddHBand="1" w:evenHBand="0" w:firstRowFirstColumn="0" w:firstRowLastColumn="0" w:lastRowFirstColumn="0" w:lastRowLastColumn="0"/>
             </w:pPr>
+            <w:r>
+              <w:t>X</w:t>
+            </w:r>
           </w:p>
         </w:tc>
         <w:tc>
@@ -14906,13 +14978,23 @@
     </w:tbl>
     <w:p/>
     <w:p>
+      <w:proofErr w:type="gramStart"/>
+      <w:r>
+        <w:t>A vermelho</w:t>
+      </w:r>
+      <w:proofErr w:type="gramEnd"/>
+      <w:r>
+        <w:t xml:space="preserve"> estão representadas as tarefas que estavam pensadas mas que por motivos de falta de tempo ou por escolhas internas no grupo não foram realizadas.</w:t>
+      </w:r>
+    </w:p>
+    <w:p>
       <w:r>
         <w:br w:type="page"/>
       </w:r>
     </w:p>
     <w:p>
       <w:pPr>
-        <w:pStyle w:val="Title"/>
+        <w:pStyle w:val="Ttulo"/>
       </w:pPr>
       <w:r>
         <w:lastRenderedPageBreak/>
@@ -14922,7 +15004,7 @@
     <w:p/>
     <w:p>
       <w:pPr>
-        <w:pStyle w:val="Heading1"/>
+        <w:pStyle w:val="Cabealho1"/>
       </w:pPr>
       <w:r>
         <w:t>Módulo de navegação e visualização 3D</w:t>
@@ -14958,14 +15040,14 @@
       </w:pPr>
       <w:r>
         <w:rPr>
-          <w:rStyle w:val="SubtleEmphasis"/>
+          <w:rStyle w:val="nfaseDiscreto"/>
           <w:b/>
         </w:rPr>
         <w:t>Labirinto:</w:t>
       </w:r>
       <w:r>
         <w:rPr>
-          <w:rStyle w:val="SubtleEmphasis"/>
+          <w:rStyle w:val="nfaseDiscreto"/>
         </w:rPr>
         <w:t xml:space="preserve"> </w:t>
       </w:r>
@@ -15301,7 +15383,7 @@
       <w:r>
         <w:rPr>
           <w:noProof/>
-          <w:lang w:val="en-US"/>
+          <w:lang w:eastAsia="pt-PT"/>
         </w:rPr>
         <w:drawing>
           <wp:anchor distT="0" distB="0" distL="114300" distR="114300" simplePos="0" relativeHeight="251663360" behindDoc="1" locked="0" layoutInCell="1" allowOverlap="1" wp14:anchorId="298632A4" wp14:editId="1C5196E5">
@@ -15373,7 +15455,7 @@
       <w:r>
         <w:rPr>
           <w:noProof/>
-          <w:lang w:val="en-US"/>
+          <w:lang w:eastAsia="pt-PT"/>
         </w:rPr>
         <mc:AlternateContent>
           <mc:Choice Requires="wps">
@@ -15422,7 +15504,7 @@
                         <w:txbxContent>
                           <w:p>
                             <w:pPr>
-                              <w:pStyle w:val="Caption"/>
+                              <w:pStyle w:val="Legenda"/>
                               <w:rPr>
                                 <w:noProof/>
                               </w:rPr>
@@ -15449,10 +15531,7 @@
                               <w:fldChar w:fldCharType="end"/>
                             </w:r>
                             <w:r>
-                              <w:t xml:space="preserve"> </w:t>
-                            </w:r>
-                            <w:r>
-                              <w:t>e 6 - Menu inicial e ecrã de jogo do labirinto</w:t>
+                              <w:t xml:space="preserve"> e 6 - Menu inicial e ecrã de jogo do labirinto</w:t>
                             </w:r>
                           </w:p>
                         </w:txbxContent>
@@ -15476,7 +15555,7 @@
                   <w:txbxContent>
                     <w:p>
                       <w:pPr>
-                        <w:pStyle w:val="Caption"/>
+                        <w:pStyle w:val="Legenda"/>
                         <w:rPr>
                           <w:noProof/>
                         </w:rPr>
@@ -15503,10 +15582,7 @@
                         <w:fldChar w:fldCharType="end"/>
                       </w:r>
                       <w:r>
-                        <w:t xml:space="preserve"> </w:t>
-                      </w:r>
-                      <w:r>
-                        <w:t>e 6 - Menu inicial e ecrã de jogo do labirinto</w:t>
+                        <w:t xml:space="preserve"> e 6 - Menu inicial e ecrã de jogo do labirinto</w:t>
                       </w:r>
                     </w:p>
                   </w:txbxContent>
@@ -15520,7 +15596,7 @@
       <w:r>
         <w:rPr>
           <w:noProof/>
-          <w:lang w:val="en-US"/>
+          <w:lang w:eastAsia="pt-PT"/>
         </w:rPr>
         <w:drawing>
           <wp:anchor distT="0" distB="0" distL="114300" distR="114300" simplePos="0" relativeHeight="251664384" behindDoc="1" locked="0" layoutInCell="1" allowOverlap="1" wp14:anchorId="7EE2A7ED" wp14:editId="58513DAF">
@@ -15612,7 +15688,7 @@
       </w:pPr>
       <w:r>
         <w:rPr>
-          <w:rStyle w:val="SubtleEmphasis"/>
+          <w:rStyle w:val="nfaseDiscreto"/>
           <w:b/>
         </w:rPr>
         <w:t>Jogo da forca:</w:t>
@@ -15651,7 +15727,7 @@
       <w:r>
         <w:rPr>
           <w:noProof/>
-          <w:lang w:val="en-US"/>
+          <w:lang w:eastAsia="pt-PT"/>
         </w:rPr>
         <w:drawing>
           <wp:anchor distT="0" distB="0" distL="114300" distR="114300" simplePos="0" relativeHeight="251667456" behindDoc="1" locked="0" layoutInCell="1" allowOverlap="1" wp14:anchorId="09BCCE1F" wp14:editId="2B3C23B9">
@@ -15720,6 +15796,7 @@
       <w:r>
         <w:rPr>
           <w:noProof/>
+          <w:lang w:eastAsia="pt-PT"/>
         </w:rPr>
         <mc:AlternateContent>
           <mc:Choice Requires="wps">
@@ -15769,7 +15846,7 @@
                         <w:txbxContent>
                           <w:p>
                             <w:pPr>
-                              <w:pStyle w:val="Caption"/>
+                              <w:pStyle w:val="Legenda"/>
                               <w:rPr>
                                 <w:b/>
                                 <w:color w:val="404040" w:themeColor="text1" w:themeTint="BF"/>
@@ -15824,7 +15901,7 @@
                   <w:txbxContent>
                     <w:p>
                       <w:pPr>
-                        <w:pStyle w:val="Caption"/>
+                        <w:pStyle w:val="Legenda"/>
                         <w:rPr>
                           <w:b/>
                           <w:color w:val="404040" w:themeColor="text1" w:themeTint="BF"/>
@@ -15866,7 +15943,7 @@
       <w:r>
         <w:rPr>
           <w:noProof/>
-          <w:lang w:val="en-US"/>
+          <w:lang w:eastAsia="pt-PT"/>
         </w:rPr>
         <w:drawing>
           <wp:anchor distT="0" distB="0" distL="114300" distR="114300" simplePos="0" relativeHeight="251668480" behindDoc="1" locked="0" layoutInCell="1" allowOverlap="1" wp14:anchorId="7471878D" wp14:editId="426A1919">
@@ -15961,28 +16038,28 @@
       </w:pPr>
       <w:r>
         <w:rPr>
-          <w:rStyle w:val="SubtleEmphasis"/>
+          <w:rStyle w:val="nfaseDiscreto"/>
           <w:b/>
         </w:rPr>
         <w:t xml:space="preserve">Jogo </w:t>
       </w:r>
       <w:r>
         <w:rPr>
-          <w:rStyle w:val="SubtleEmphasis"/>
+          <w:rStyle w:val="nfaseDiscreto"/>
           <w:b/>
         </w:rPr>
         <w:t>do galo</w:t>
       </w:r>
       <w:r>
         <w:rPr>
-          <w:rStyle w:val="SubtleEmphasis"/>
+          <w:rStyle w:val="nfaseDiscreto"/>
           <w:b/>
         </w:rPr>
         <w:t>:</w:t>
       </w:r>
       <w:r>
         <w:rPr>
-          <w:rStyle w:val="SubtleEmphasis"/>
+          <w:rStyle w:val="nfaseDiscreto"/>
           <w:b/>
         </w:rPr>
         <w:t xml:space="preserve"> </w:t>
@@ -16080,7 +16157,7 @@
       <w:r>
         <w:rPr>
           <w:noProof/>
-          <w:lang w:val="en-US"/>
+          <w:lang w:eastAsia="pt-PT"/>
         </w:rPr>
         <w:drawing>
           <wp:inline distT="0" distB="0" distL="0" distR="0">
@@ -16134,7 +16211,7 @@
       <w:r>
         <w:rPr>
           <w:noProof/>
-          <w:lang w:val="en-US"/>
+          <w:lang w:eastAsia="pt-PT"/>
         </w:rPr>
         <w:drawing>
           <wp:inline distT="0" distB="0" distL="0" distR="0" wp14:anchorId="5A4E99A6" wp14:editId="14695B0F">
@@ -16188,7 +16265,7 @@
     </w:p>
     <w:p>
       <w:pPr>
-        <w:pStyle w:val="Caption"/>
+        <w:pStyle w:val="Legenda"/>
         <w:jc w:val="both"/>
       </w:pPr>
       <w:r>
@@ -16243,7 +16320,7 @@
     <w:p/>
     <w:p>
       <w:pPr>
-        <w:pStyle w:val="Heading1"/>
+        <w:pStyle w:val="Cabealho1"/>
       </w:pPr>
       <w:r>
         <w:t>Módulo de IA</w:t>
@@ -16262,7 +16339,19 @@
         <w:t>Determinar o tamanho da rede de um utilizador até ao 3º nível</w:t>
       </w:r>
     </w:p>
-    <w:p/>
+    <w:p>
+      <w:r>
+        <w:t xml:space="preserve">É calculado o tamanho da rede sem pessoas repetidas até ao terceiro nível. É carregada a base de conhecimento pelo </w:t>
+      </w:r>
+      <w:proofErr w:type="spellStart"/>
+      <w:r>
+        <w:t>webservice</w:t>
+      </w:r>
+      <w:proofErr w:type="spellEnd"/>
+      <w:r>
+        <w:t xml:space="preserve"> de um utilizador e são percorridos todos os utilizadores anexados para ir buscar as suas conexões</w:t>
+      </w:r>
+    </w:p>
     <w:p>
       <w:pPr>
         <w:rPr>
@@ -16273,7 +16362,21 @@
         <w:rPr>
           <w:b/>
         </w:rPr>
-        <w:t>Obter os amigos que tenham “X” tags em comum</w:t>
+        <w:t xml:space="preserve">Obter os amigos que tenham “X” </w:t>
+      </w:r>
+      <w:proofErr w:type="gramStart"/>
+      <w:r>
+        <w:rPr>
+          <w:b/>
+        </w:rPr>
+        <w:t>tags</w:t>
+      </w:r>
+      <w:proofErr w:type="gramEnd"/>
+      <w:r>
+        <w:rPr>
+          <w:b/>
+        </w:rPr>
+        <w:t xml:space="preserve"> em comum</w:t>
       </w:r>
     </w:p>
     <w:p>
@@ -16281,12 +16384,7 @@
         <w:t xml:space="preserve">Para obter </w:t>
       </w:r>
       <w:r>
-        <w:t>os amigos com um determinado número de tags em comum com outro é feita uma pesquisa pelos amigos do utilizador, de seguida são contabilizadas as</w:t>
-      </w:r>
-      <w:bookmarkStart w:id="0" w:name="_GoBack"/>
-      <w:bookmarkEnd w:id="0"/>
-      <w:r>
-        <w:t xml:space="preserve"> tags que tem em comum com cada um deles e os que preencherem o requisito serão adicionados à lista de resultados.</w:t>
+        <w:t>os amigos com um determinado número de tags em comum com outro é feita uma pesquisa pelos amigos do utilizador, de seguida são contabilizadas as tags que tem em comum com cada um deles e os que preencherem o requisito serão adicionados à lista de resultados.</w:t>
       </w:r>
     </w:p>
     <w:p>
@@ -16430,7 +16528,7 @@
     </w:p>
     <w:p>
       <w:pPr>
-        <w:pStyle w:val="Heading1"/>
+        <w:pStyle w:val="Cabealho1"/>
       </w:pPr>
       <w:r>
         <w:lastRenderedPageBreak/>
@@ -16469,7 +16567,7 @@
     </w:p>
     <w:tbl>
       <w:tblPr>
-        <w:tblStyle w:val="GridTable6Colorful-Accent1"/>
+        <w:tblStyle w:val="TabeladeGrelha6Colorida-Destaque1"/>
         <w:tblW w:w="0" w:type="auto"/>
         <w:tblLook w:val="04A0" w:firstRow="1" w:lastRow="0" w:firstColumn="1" w:lastColumn="0" w:noHBand="0" w:noVBand="1"/>
       </w:tblPr>
@@ -17272,7 +17370,7 @@
       </w:r>
       <w:r>
         <w:rPr>
-          <w:rStyle w:val="FootnoteReference"/>
+          <w:rStyle w:val="Refdenotaderodap"/>
         </w:rPr>
         <w:footnoteReference w:id="1"/>
       </w:r>
@@ -17299,7 +17397,7 @@
       <w:r>
         <w:rPr>
           <w:noProof/>
-          <w:lang w:val="en-US"/>
+          <w:lang w:eastAsia="pt-PT"/>
         </w:rPr>
         <w:lastRenderedPageBreak/>
         <w:drawing>
@@ -17386,7 +17484,7 @@
       <w:r>
         <w:rPr>
           <w:noProof/>
-          <w:lang w:val="en-US"/>
+          <w:lang w:eastAsia="pt-PT"/>
         </w:rPr>
         <w:drawing>
           <wp:inline distT="0" distB="0" distL="0" distR="0">
@@ -17472,7 +17570,7 @@
       <w:r>
         <w:rPr>
           <w:noProof/>
-          <w:lang w:val="en-US"/>
+          <w:lang w:eastAsia="pt-PT"/>
         </w:rPr>
         <w:drawing>
           <wp:inline distT="0" distB="0" distL="0" distR="0">
@@ -17567,7 +17665,7 @@
       <w:r>
         <w:rPr>
           <w:noProof/>
-          <w:lang w:val="en-US"/>
+          <w:lang w:eastAsia="pt-PT"/>
         </w:rPr>
         <w:drawing>
           <wp:inline distT="0" distB="0" distL="0" distR="0">
@@ -17630,7 +17728,7 @@
       <w:r>
         <w:rPr>
           <w:noProof/>
-          <w:lang w:val="en-US"/>
+          <w:lang w:eastAsia="pt-PT"/>
         </w:rPr>
         <w:lastRenderedPageBreak/>
         <w:drawing>
@@ -17741,7 +17839,7 @@
       <w:r>
         <w:rPr>
           <w:noProof/>
-          <w:lang w:val="en-US"/>
+          <w:lang w:eastAsia="pt-PT"/>
         </w:rPr>
         <w:drawing>
           <wp:inline distT="0" distB="0" distL="0" distR="0" wp14:anchorId="67DF4507" wp14:editId="7B681460">
@@ -17800,6 +17898,13 @@
           <w:noProof/>
         </w:rPr>
       </w:pPr>
+      <w:r>
+        <w:rPr>
+          <w:noProof/>
+        </w:rPr>
+        <w:lastRenderedPageBreak/>
+        <w:t>A parte de login com o facebook começou a ser implementada mas não foi concluida.</w:t>
+      </w:r>
     </w:p>
     <w:p>
       <w:pPr>
@@ -17811,21 +17916,40 @@
     </w:p>
     <w:p>
       <w:pPr>
-        <w:pStyle w:val="Heading1"/>
+        <w:pStyle w:val="Cabealho1"/>
       </w:pPr>
       <w:r>
         <w:lastRenderedPageBreak/>
         <w:t>Infraestrutura computacional</w:t>
       </w:r>
     </w:p>
+    <w:p/>
     <w:p>
+      <w:r>
+        <w:t>NAGIOS</w:t>
+      </w:r>
+    </w:p>
+    <w:p>
+      <w:r>
+        <w:t>Nagios foi elaborado de acordo como era pedido no enunciado, havendo alguns problemas com o controle de trafego na interface de rede mas que foram facilmente sanados.</w:t>
+      </w:r>
+    </w:p>
+    <w:p>
+      <w:r>
+        <w:t>Fizemos também a valorização de https, tendo apenas o problema de o nosso certificado não ter uma assinatura por uma entidade certificadora.</w:t>
+      </w:r>
+    </w:p>
+    <w:p>
+      <w:r>
+        <w:t>Os scripts de Nagios e documentação encontram-se em anexo a este relatório ou na pasta de documentação do projeto.</w:t>
+      </w:r>
       <w:r>
         <w:br w:type="page"/>
       </w:r>
     </w:p>
     <w:p>
       <w:pPr>
-        <w:pStyle w:val="Title"/>
+        <w:pStyle w:val="Ttulo"/>
       </w:pPr>
       <w:r>
         <w:lastRenderedPageBreak/>
@@ -17852,7 +17976,7 @@
       <w:hyperlink r:id="rId25" w:history="1">
         <w:r>
           <w:rPr>
-            <w:rStyle w:val="Hyperlink"/>
+            <w:rStyle w:val="Hiperligao"/>
             <w:color w:val="auto"/>
             <w:u w:val="none"/>
           </w:rPr>
@@ -17884,7 +18008,7 @@
       <w:hyperlink r:id="rId26" w:history="1">
         <w:r>
           <w:rPr>
-            <w:rStyle w:val="Hyperlink"/>
+            <w:rStyle w:val="Hiperligao"/>
             <w:color w:val="auto"/>
             <w:u w:val="none"/>
           </w:rPr>
@@ -17896,7 +18020,7 @@
       <w:hyperlink r:id="rId27" w:history="1">
         <w:r>
           <w:rPr>
-            <w:rStyle w:val="Hyperlink"/>
+            <w:rStyle w:val="Hiperligao"/>
             <w:color w:val="auto"/>
             <w:u w:val="none"/>
           </w:rPr>
@@ -17908,7 +18032,7 @@
       <w:hyperlink r:id="rId28" w:history="1">
         <w:r>
           <w:rPr>
-            <w:rStyle w:val="Hyperlink"/>
+            <w:rStyle w:val="Hiperligao"/>
             <w:color w:val="auto"/>
             <w:u w:val="none"/>
           </w:rPr>
@@ -17920,7 +18044,7 @@
       <w:hyperlink r:id="rId29" w:history="1">
         <w:r>
           <w:rPr>
-            <w:rStyle w:val="Hyperlink"/>
+            <w:rStyle w:val="Hiperligao"/>
             <w:color w:val="auto"/>
             <w:u w:val="none"/>
           </w:rPr>
@@ -17932,7 +18056,7 @@
       <w:hyperlink r:id="rId30" w:history="1">
         <w:r>
           <w:rPr>
-            <w:rStyle w:val="Hyperlink"/>
+            <w:rStyle w:val="Hiperligao"/>
             <w:color w:val="auto"/>
             <w:u w:val="none"/>
           </w:rPr>
@@ -17944,7 +18068,7 @@
       <w:hyperlink r:id="rId31" w:history="1">
         <w:r>
           <w:rPr>
-            <w:rStyle w:val="Hyperlink"/>
+            <w:rStyle w:val="Hiperligao"/>
             <w:color w:val="auto"/>
             <w:u w:val="none"/>
           </w:rPr>
@@ -17953,10 +18077,17 @@
       </w:hyperlink>
     </w:p>
     <w:p>
+      <w:pPr>
+        <w:rPr>
+          <w:rStyle w:val="Hiperligao"/>
+          <w:color w:val="auto"/>
+          <w:u w:val="none"/>
+        </w:rPr>
+      </w:pPr>
       <w:hyperlink r:id="rId32" w:history="1">
         <w:r>
           <w:rPr>
-            <w:rStyle w:val="Hyperlink"/>
+            <w:rStyle w:val="Hiperligao"/>
             <w:color w:val="auto"/>
             <w:u w:val="none"/>
           </w:rPr>
@@ -17964,9 +18095,510 @@
         </w:r>
       </w:hyperlink>
     </w:p>
-    <w:p/>
+    <w:p>
+      <w:hyperlink r:id="rId33" w:history="1">
+        <w:r>
+          <w:rPr>
+            <w:rStyle w:val="Hiperligao"/>
+          </w:rPr>
+          <w:t>http://www.microsoft.com/betaexperience/pd/SQL2012EvalCTA/enus/default.aspx</w:t>
+        </w:r>
+      </w:hyperlink>
+    </w:p>
+    <w:p>
+      <w:hyperlink r:id="rId34" w:history="1">
+        <w:r>
+          <w:rPr>
+            <w:rStyle w:val="Hiperligao"/>
+          </w:rPr>
+          <w:t>http://paginas.fe.up.pt/~eol/IA/IA0809/APONTAMENTOS/Alunos_MiniMax.pdf</w:t>
+        </w:r>
+      </w:hyperlink>
+    </w:p>
+    <w:p>
+      <w:hyperlink r:id="rId35" w:history="1">
+        <w:r>
+          <w:rPr>
+            <w:rStyle w:val="Hiperligao"/>
+          </w:rPr>
+          <w:t>https://app.box.com/s/a2154e1db18b400d0677</w:t>
+        </w:r>
+      </w:hyperlink>
+    </w:p>
+    <w:p>
+      <w:hyperlink r:id="rId36" w:history="1">
+        <w:r>
+          <w:rPr>
+            <w:rStyle w:val="Hiperligao"/>
+          </w:rPr>
+          <w:t>http://net.tutsplus.com/articles/general/team-collaboration-with-github/</w:t>
+        </w:r>
+      </w:hyperlink>
+    </w:p>
+    <w:p>
+      <w:hyperlink r:id="rId37" w:history="1">
+        <w:r>
+          <w:rPr>
+            <w:rStyle w:val="Hiperligao"/>
+          </w:rPr>
+          <w:t>http://www.hanselman.com/blog/GlobalizationInternationalizationAndLocalizationInASPNETMVC3JavaScriptAndJQueryPart1.aspx</w:t>
+        </w:r>
+      </w:hyperlink>
+    </w:p>
+    <w:p>
+      <w:hyperlink r:id="rId38" w:history="1">
+        <w:r>
+          <w:rPr>
+            <w:rStyle w:val="Hiperligao"/>
+          </w:rPr>
+          <w:t>http://www.youtube.com/watch?v=3YUzLXepfsE</w:t>
+        </w:r>
+      </w:hyperlink>
+    </w:p>
+    <w:p>
+      <w:hyperlink r:id="rId39" w:history="1">
+        <w:r>
+          <w:rPr>
+            <w:rStyle w:val="Hiperligao"/>
+          </w:rPr>
+          <w:t>http://www.code52.org/aspnet-internationalization/tutorial.html</w:t>
+        </w:r>
+      </w:hyperlink>
+    </w:p>
+    <w:p>
+      <w:hyperlink r:id="rId40" w:history="1">
+        <w:r>
+          <w:rPr>
+            <w:rStyle w:val="Hiperligao"/>
+          </w:rPr>
+          <w:t>http://ajdotnet.wordpress.com/2013/11/23/asp-net-mvc-i18n-part-2-detect-browser-settings/</w:t>
+        </w:r>
+      </w:hyperlink>
+    </w:p>
+    <w:p>
+      <w:hyperlink r:id="rId41" w:history="1">
+        <w:r>
+          <w:rPr>
+            <w:rStyle w:val="Hiperligao"/>
+          </w:rPr>
+          <w:t>http://ajdotnet.wordpress.com/2013/12/08/asp-net-mvc-i18n-part-4-css-styles/</w:t>
+        </w:r>
+      </w:hyperlink>
+    </w:p>
+    <w:p>
+      <w:hyperlink r:id="rId42" w:history="1">
+        <w:r>
+          <w:rPr>
+            <w:rStyle w:val="Hiperligao"/>
+          </w:rPr>
+          <w:t>http://ajdotnet.wordpress.com/2013/12/14/asp-net-mvc-i18n-part-5-imperative-view-localization/</w:t>
+        </w:r>
+      </w:hyperlink>
+    </w:p>
+    <w:p>
+      <w:hyperlink r:id="rId43" w:history="1">
+        <w:r>
+          <w:rPr>
+            <w:rStyle w:val="Hiperligao"/>
+          </w:rPr>
+          <w:t>http://ajdotnet.wordpress.com/2013/11/15/asp-net-mvc-i18n-basics/</w:t>
+        </w:r>
+      </w:hyperlink>
+    </w:p>
+    <w:p>
+      <w:hyperlink r:id="rId44" w:history="1">
+        <w:r>
+          <w:rPr>
+            <w:rStyle w:val="Hiperligao"/>
+          </w:rPr>
+          <w:t>http://blogs.msdn.com/b/sqlexpress/archive/2005/05/05/415084.aspx</w:t>
+        </w:r>
+      </w:hyperlink>
+    </w:p>
+    <w:p>
+      <w:hyperlink r:id="rId45" w:history="1">
+        <w:r>
+          <w:rPr>
+            <w:rStyle w:val="Hiperligao"/>
+          </w:rPr>
+          <w:t>http://www.cooltext.com/Logo-Design-Still-Cool-Button</w:t>
+        </w:r>
+      </w:hyperlink>
+    </w:p>
+    <w:p>
+      <w:hyperlink r:id="rId46" w:history="1">
+        <w:r>
+          <w:rPr>
+            <w:rStyle w:val="Hiperligao"/>
+          </w:rPr>
+          <w:t>http://forums.asp.net/t/1584359.aspx</w:t>
+        </w:r>
+      </w:hyperlink>
+    </w:p>
+    <w:p>
+      <w:hyperlink r:id="rId47" w:history="1">
+        <w:r>
+          <w:rPr>
+            <w:rStyle w:val="Hiperligao"/>
+          </w:rPr>
+          <w:t>http://diretonocodigo.blogspot.pt/2011/07/helper-para-calendario-com-jquery-ui_24.html</w:t>
+        </w:r>
+      </w:hyperlink>
+    </w:p>
+    <w:p>
+      <w:hyperlink r:id="rId48" w:history="1">
+        <w:r>
+          <w:rPr>
+            <w:rStyle w:val="Hiperligao"/>
+          </w:rPr>
+          <w:t>http://www.jqueryui.com/datepicker/</w:t>
+        </w:r>
+      </w:hyperlink>
+    </w:p>
+    <w:p>
+      <w:proofErr w:type="gramStart"/>
+      <w:r>
+        <w:t>http:</w:t>
+      </w:r>
+      <w:proofErr w:type="gramEnd"/>
+      <w:r>
+        <w:t>//www.jqueryui.com/show/</w:t>
+      </w:r>
+    </w:p>
+    <w:p>
+      <w:proofErr w:type="gramStart"/>
+      <w:r>
+        <w:t>http:</w:t>
+      </w:r>
+      <w:proofErr w:type="gramEnd"/>
+      <w:r>
+        <w:t>//www.w3schools.com/js/js_functions.asp</w:t>
+      </w:r>
+    </w:p>
+    <w:p>
+      <w:proofErr w:type="gramStart"/>
+      <w:r>
+        <w:t>http:</w:t>
+      </w:r>
+      <w:proofErr w:type="gramEnd"/>
+      <w:r>
+        <w:t>//www.youtube.com/watch?v=5xYjiFjrji8</w:t>
+      </w:r>
+    </w:p>
+    <w:p>
+      <w:hyperlink r:id="rId49" w:history="1">
+        <w:r>
+          <w:rPr>
+            <w:rStyle w:val="Hiperligao"/>
+          </w:rPr>
+          <w:t>http://automagical.rationalmind.net/2011/03/14/basic-ajax-with-mvc3-razor/</w:t>
+        </w:r>
+      </w:hyperlink>
+    </w:p>
+    <w:p>
+      <w:hyperlink r:id="rId50" w:history="1">
+        <w:r>
+          <w:rPr>
+            <w:rStyle w:val="Hiperligao"/>
+          </w:rPr>
+          <w:t>http://www.youtube.com/watch?v=3v4-NQYpS7M</w:t>
+        </w:r>
+      </w:hyperlink>
+    </w:p>
+    <w:p>
+      <w:proofErr w:type="gramStart"/>
+      <w:r>
+        <w:t>http:</w:t>
+      </w:r>
+      <w:proofErr w:type="gramEnd"/>
+      <w:r>
+        <w:t>//www.youtube.com/watch?v=0WMFixqPLg4</w:t>
+      </w:r>
+    </w:p>
+    <w:p>
+      <w:hyperlink r:id="rId51" w:history="1">
+        <w:r>
+          <w:rPr>
+            <w:rStyle w:val="Hiperligao"/>
+          </w:rPr>
+          <w:t>http://20fingers2brains.blogspot.pt/2013/02/social-networking-website-in-aspnet.html</w:t>
+        </w:r>
+      </w:hyperlink>
+    </w:p>
+    <w:p>
+      <w:hyperlink r:id="rId52" w:history="1">
+        <w:r>
+          <w:rPr>
+            <w:rStyle w:val="Hiperligao"/>
+          </w:rPr>
+          <w:t>http://nareshkamuni.blogspot.pt/2012/02/how-to-change-image-on-mouseover-and.html</w:t>
+        </w:r>
+      </w:hyperlink>
+    </w:p>
+    <w:p>
+      <w:hyperlink r:id="rId53" w:history="1">
+        <w:r>
+          <w:rPr>
+            <w:rStyle w:val="Hiperligao"/>
+          </w:rPr>
+          <w:t>http://www.getbootstrap.com/components/#alerts-examples</w:t>
+        </w:r>
+      </w:hyperlink>
+    </w:p>
+    <w:p>
+      <w:hyperlink r:id="rId54" w:history="1">
+        <w:r>
+          <w:rPr>
+            <w:rStyle w:val="Hiperligao"/>
+          </w:rPr>
+          <w:t>http://www.daniweb.com/web-development/aspnet/threads/266584/asp.net-mvc-chat</w:t>
+        </w:r>
+      </w:hyperlink>
+    </w:p>
+    <w:p>
+      <w:hyperlink r:id="rId55" w:history="1">
+        <w:r>
+          <w:rPr>
+            <w:rStyle w:val="Hiperligao"/>
+          </w:rPr>
+          <w:t>www.asp.net/signalr/overview/signalr-20/getting-started-with-signalr-20/tutorial-getting-started-with-signalr-20</w:t>
+        </w:r>
+      </w:hyperlink>
+    </w:p>
+    <w:p>
+      <w:hyperlink r:id="rId56" w:history="1">
+        <w:r>
+          <w:rPr>
+            <w:rStyle w:val="Hiperligao"/>
+          </w:rPr>
+          <w:t>http://www.stackoverflow.com/questions/596444/html-actionlink-as-a-button-or-an-image-not-a-link</w:t>
+        </w:r>
+      </w:hyperlink>
+    </w:p>
+    <w:p>
+      <w:hyperlink r:id="rId57" w:history="1">
+        <w:r>
+          <w:rPr>
+            <w:rStyle w:val="Hiperligao"/>
+          </w:rPr>
+          <w:t>http://www.tutorialrepublic.com/twitter-bootstrap-tutorial/bootstrap-dropdowns.php</w:t>
+        </w:r>
+      </w:hyperlink>
+    </w:p>
+    <w:p>
+      <w:hyperlink r:id="rId58" w:history="1">
+        <w:r>
+          <w:rPr>
+            <w:rStyle w:val="Hiperligao"/>
+          </w:rPr>
+          <w:t>http://www.markchouanard.com/post/25542393378/using-web-fonts-in-your-asp-net-mvc-application</w:t>
+        </w:r>
+      </w:hyperlink>
+    </w:p>
+    <w:p>
+      <w:hyperlink r:id="rId59" w:history="1">
+        <w:r>
+          <w:rPr>
+            <w:rStyle w:val="Hiperligao"/>
+          </w:rPr>
+          <w:t>http://www.robertpinchbeck.com/college/work/prolog/</w:t>
+        </w:r>
+      </w:hyperlink>
+    </w:p>
+    <w:p>
+      <w:hyperlink r:id="rId60" w:history="1">
+        <w:r>
+          <w:rPr>
+            <w:rStyle w:val="Hiperligao"/>
+          </w:rPr>
+          <w:t>http://www.cplusplus.com/forum/general/8510/</w:t>
+        </w:r>
+      </w:hyperlink>
+    </w:p>
+    <w:p>
+      <w:hyperlink r:id="rId61" w:history="1">
+        <w:r>
+          <w:rPr>
+            <w:rStyle w:val="Hiperligao"/>
+          </w:rPr>
+          <w:t>http://www.daniweb.com/software-development/cpp/threads/15252/sound-in-c</w:t>
+        </w:r>
+      </w:hyperlink>
+    </w:p>
+    <w:p>
+      <w:hyperlink r:id="rId62" w:history="1">
+        <w:r>
+          <w:rPr>
+            <w:rStyle w:val="Hiperligao"/>
+          </w:rPr>
+          <w:t>http://www.stackoverflow.com/questions/2017736/importing-models-into-a-opengl-project</w:t>
+        </w:r>
+      </w:hyperlink>
+    </w:p>
+    <w:p>
+      <w:hyperlink r:id="rId63" w:history="1">
+        <w:r>
+          <w:rPr>
+            <w:rStyle w:val="Hiperligao"/>
+          </w:rPr>
+          <w:t>http://www.sourceforge.net/projects/objloader/</w:t>
+        </w:r>
+      </w:hyperlink>
+    </w:p>
+    <w:p>
+      <w:hyperlink r:id="rId64" w:history="1">
+        <w:r>
+          <w:rPr>
+            <w:rStyle w:val="Hiperligao"/>
+          </w:rPr>
+          <w:t>http://en.serverklan.net/index.php?file=FichierDownload&amp;typeFichier=Models&amp;AfficheFichier=true&amp;IDfichier=430343</w:t>
+        </w:r>
+      </w:hyperlink>
+    </w:p>
+    <w:p>
+      <w:hyperlink r:id="rId65" w:history="1">
+        <w:r>
+          <w:rPr>
+            <w:rStyle w:val="Hiperligao"/>
+          </w:rPr>
+          <w:t>http://forums.asp.net/t/1927823.aspx?Tag+Cloud</w:t>
+        </w:r>
+      </w:hyperlink>
+    </w:p>
+    <w:p>
+      <w:hyperlink r:id="rId66" w:history="1">
+        <w:r>
+          <w:rPr>
+            <w:rStyle w:val="Hiperligao"/>
+          </w:rPr>
+          <w:t>http://www.mikesdotnetting.com/Article/107/Creating-a-Tag-Cloud-using-ASP.NET-MVC-and-the-Entity-Framework</w:t>
+        </w:r>
+      </w:hyperlink>
+    </w:p>
+    <w:p>
+      <w:hyperlink r:id="rId67" w:history="1">
+        <w:r>
+          <w:rPr>
+            <w:rStyle w:val="Hiperligao"/>
+          </w:rPr>
+          <w:t>http://aspnet.4guysfromrolla.com/articles/102506-1.aspx</w:t>
+        </w:r>
+      </w:hyperlink>
+    </w:p>
+    <w:p>
+      <w:hyperlink r:id="rId68" w:history="1">
+        <w:r>
+          <w:rPr>
+            <w:rStyle w:val="Hiperligao"/>
+          </w:rPr>
+          <w:t>http://www.codecapers.com/post/aspnet-creating-custom-tag-cloud.aspx</w:t>
+        </w:r>
+      </w:hyperlink>
+    </w:p>
+    <w:p>
+      <w:hyperlink r:id="rId69" w:history="1">
+        <w:r>
+          <w:rPr>
+            <w:rStyle w:val="Hiperligao"/>
+          </w:rPr>
+          <w:t>http://www.afana.me/post/aspnet-mvc-internationalization.aspx</w:t>
+        </w:r>
+      </w:hyperlink>
+    </w:p>
+    <w:p>
+      <w:hyperlink r:id="rId70" w:history="1">
+        <w:r>
+          <w:rPr>
+            <w:rStyle w:val="Hiperligao"/>
+          </w:rPr>
+          <w:t>www.code-inside.de/blog-in/2010/10/19/howto-create-and-remove-cookies-with-asp-net-mvc/</w:t>
+        </w:r>
+      </w:hyperlink>
+    </w:p>
+    <w:p>
+      <w:hyperlink r:id="rId71" w:history="1">
+        <w:r>
+          <w:rPr>
+            <w:rStyle w:val="Hiperligao"/>
+          </w:rPr>
+          <w:t>http://www.stackoverflow.com/questions/20509299/jquery-datepicker-beforeshowday-ajax-return-array-of-unavailable-dates</w:t>
+        </w:r>
+      </w:hyperlink>
+    </w:p>
+    <w:p>
+      <w:hyperlink r:id="rId72" w:history="1">
+        <w:r>
+          <w:rPr>
+            <w:rStyle w:val="Hiperligao"/>
+          </w:rPr>
+          <w:t>http://technet.microsoft.com/en-us/library/cc731183.aspx</w:t>
+        </w:r>
+      </w:hyperlink>
+    </w:p>
+    <w:p>
+      <w:hyperlink r:id="rId73" w:history="1">
+        <w:r>
+          <w:rPr>
+            <w:rStyle w:val="Hiperligao"/>
+          </w:rPr>
+          <w:t>https://www.youtube.com/watch?v=3QEatBgURiE</w:t>
+        </w:r>
+      </w:hyperlink>
+    </w:p>
+    <w:p>
+      <w:hyperlink r:id="rId74" w:history="1">
+        <w:r>
+          <w:rPr>
+            <w:rStyle w:val="Hiperligao"/>
+          </w:rPr>
+          <w:t>https://www.youtube.com/watch?v=NzTYx6Yview</w:t>
+        </w:r>
+      </w:hyperlink>
+    </w:p>
+    <w:p>
+      <w:hyperlink r:id="rId75" w:history="1">
+        <w:r>
+          <w:rPr>
+            <w:rStyle w:val="Hiperligao"/>
+          </w:rPr>
+          <w:t>http://www.iis.net/learn/publish/using-the-ftp-service/using-ftp-over-ssl-in-iis-7</w:t>
+        </w:r>
+      </w:hyperlink>
+    </w:p>
+    <w:p>
+      <w:hyperlink r:id="rId76" w:history="1">
+        <w:r>
+          <w:rPr>
+            <w:rStyle w:val="Hiperligao"/>
+          </w:rPr>
+          <w:t>http://www.sanuja.com/blog/resolving-iis-403-forbidden-access-is-denied</w:t>
+        </w:r>
+      </w:hyperlink>
+    </w:p>
+    <w:p>
+      <w:hyperlink r:id="rId77" w:history="1">
+        <w:r>
+          <w:rPr>
+            <w:rStyle w:val="Hiperligao"/>
+          </w:rPr>
+          <w:t>http://www.stackoverflow.com/questions/14695180/online-certification-authority-cannot-select</w:t>
+        </w:r>
+      </w:hyperlink>
+    </w:p>
+    <w:p>
+      <w:proofErr w:type="gramStart"/>
+      <w:r>
+        <w:t>http:</w:t>
+      </w:r>
+      <w:proofErr w:type="gramEnd"/>
+      <w:r>
+        <w:t>//www.devcurry.com/2012/06/aspnet-mvc-handling-exceptions-and-404.html</w:t>
+      </w:r>
+      <w:bookmarkStart w:id="0" w:name="_GoBack"/>
+      <w:bookmarkEnd w:id="0"/>
+    </w:p>
     <w:sectPr>
-      <w:footerReference w:type="default" r:id="rId33"/>
+      <w:footerReference w:type="default" r:id="rId78"/>
       <w:pgSz w:w="12240" w:h="15840"/>
       <w:pgMar w:top="1440" w:right="1440" w:bottom="1440" w:left="1440" w:header="720" w:footer="720" w:gutter="0"/>
       <w:pgNumType w:start="0"/>
@@ -18021,7 +18653,7 @@
     <w:sdtContent>
       <w:p>
         <w:pPr>
-          <w:pStyle w:val="Footer"/>
+          <w:pStyle w:val="Rodap"/>
           <w:jc w:val="right"/>
         </w:pPr>
         <w:r>
@@ -18037,7 +18669,7 @@
           <w:rPr>
             <w:noProof/>
           </w:rPr>
-          <w:t>12</w:t>
+          <w:t>19</w:t>
         </w:r>
         <w:r>
           <w:rPr>
@@ -18050,7 +18682,7 @@
   </w:sdt>
   <w:p>
     <w:pPr>
-      <w:pStyle w:val="Footer"/>
+      <w:pStyle w:val="Rodap"/>
     </w:pPr>
   </w:p>
 </w:ftr>
@@ -18081,11 +18713,11 @@
   <w:footnote w:id="1">
     <w:p>
       <w:pPr>
-        <w:pStyle w:val="FootnoteText"/>
+        <w:pStyle w:val="Textodenotaderodap"/>
       </w:pPr>
       <w:r>
         <w:rPr>
-          <w:rStyle w:val="FootnoteReference"/>
+          <w:rStyle w:val="Refdenotaderodap"/>
         </w:rPr>
         <w:footnoteRef/>
       </w:r>
@@ -18494,11 +19126,11 @@
       <w:lang w:val="pt-PT"/>
     </w:rPr>
   </w:style>
-  <w:style w:type="paragraph" w:styleId="Heading1">
+  <w:style w:type="paragraph" w:styleId="Cabealho1">
     <w:name w:val="heading 1"/>
     <w:basedOn w:val="Normal"/>
     <w:next w:val="Normal"/>
-    <w:link w:val="Heading1Char"/>
+    <w:link w:val="Cabealho1Carter"/>
     <w:uiPriority w:val="9"/>
     <w:qFormat/>
     <w:rsid w:val="00711A09"/>
@@ -18515,13 +19147,13 @@
       <w:szCs w:val="32"/>
     </w:rPr>
   </w:style>
-  <w:style w:type="character" w:default="1" w:styleId="DefaultParagraphFont">
+  <w:style w:type="character" w:default="1" w:styleId="Tipodeletrapredefinidodopargrafo">
     <w:name w:val="Default Paragraph Font"/>
     <w:uiPriority w:val="1"/>
     <w:semiHidden/>
     <w:unhideWhenUsed/>
   </w:style>
-  <w:style w:type="table" w:default="1" w:styleId="TableNormal">
+  <w:style w:type="table" w:default="1" w:styleId="Tabelanormal">
     <w:name w:val="Normal Table"/>
     <w:uiPriority w:val="99"/>
     <w:semiHidden/>
@@ -18536,15 +19168,15 @@
       </w:tblCellMar>
     </w:tblPr>
   </w:style>
-  <w:style w:type="numbering" w:default="1" w:styleId="NoList">
+  <w:style w:type="numbering" w:default="1" w:styleId="Semlista">
     <w:name w:val="No List"/>
     <w:uiPriority w:val="99"/>
     <w:semiHidden/>
     <w:unhideWhenUsed/>
   </w:style>
-  <w:style w:type="paragraph" w:styleId="NoSpacing">
+  <w:style w:type="paragraph" w:styleId="SemEspaamento">
     <w:name w:val="No Spacing"/>
-    <w:link w:val="NoSpacingChar"/>
+    <w:link w:val="SemEspaamentoCarter"/>
     <w:uiPriority w:val="1"/>
     <w:qFormat/>
     <w:rsid w:val="00B92CD6"/>
@@ -18555,21 +19187,21 @@
       <w:rFonts w:eastAsiaTheme="minorEastAsia"/>
     </w:rPr>
   </w:style>
-  <w:style w:type="character" w:customStyle="1" w:styleId="NoSpacingChar">
-    <w:name w:val="No Spacing Char"/>
-    <w:basedOn w:val="DefaultParagraphFont"/>
-    <w:link w:val="NoSpacing"/>
+  <w:style w:type="character" w:customStyle="1" w:styleId="SemEspaamentoCarter">
+    <w:name w:val="Sem Espaçamento Caráter"/>
+    <w:basedOn w:val="Tipodeletrapredefinidodopargrafo"/>
+    <w:link w:val="SemEspaamento"/>
     <w:uiPriority w:val="1"/>
     <w:rsid w:val="00B92CD6"/>
     <w:rPr>
       <w:rFonts w:eastAsiaTheme="minorEastAsia"/>
     </w:rPr>
   </w:style>
-  <w:style w:type="paragraph" w:styleId="Title">
+  <w:style w:type="paragraph" w:styleId="Ttulo">
     <w:name w:val="Title"/>
     <w:basedOn w:val="Normal"/>
     <w:next w:val="Normal"/>
-    <w:link w:val="TitleChar"/>
+    <w:link w:val="TtuloCarter"/>
     <w:uiPriority w:val="10"/>
     <w:qFormat/>
     <w:rsid w:val="004871BD"/>
@@ -18585,10 +19217,10 @@
       <w:szCs w:val="56"/>
     </w:rPr>
   </w:style>
-  <w:style w:type="character" w:customStyle="1" w:styleId="TitleChar">
-    <w:name w:val="Title Char"/>
-    <w:basedOn w:val="DefaultParagraphFont"/>
-    <w:link w:val="Title"/>
+  <w:style w:type="character" w:customStyle="1" w:styleId="TtuloCarter">
+    <w:name w:val="Título Caráter"/>
+    <w:basedOn w:val="Tipodeletrapredefinidodopargrafo"/>
+    <w:link w:val="Ttulo"/>
     <w:uiPriority w:val="10"/>
     <w:rsid w:val="004871BD"/>
     <w:rPr>
@@ -18600,10 +19232,10 @@
       <w:lang w:val="pt-PT"/>
     </w:rPr>
   </w:style>
-  <w:style w:type="character" w:customStyle="1" w:styleId="Heading1Char">
-    <w:name w:val="Heading 1 Char"/>
-    <w:basedOn w:val="DefaultParagraphFont"/>
-    <w:link w:val="Heading1"/>
+  <w:style w:type="character" w:customStyle="1" w:styleId="Cabealho1Carter">
+    <w:name w:val="Cabeçalho 1 Caráter"/>
+    <w:basedOn w:val="Tipodeletrapredefinidodopargrafo"/>
+    <w:link w:val="Cabealho1"/>
     <w:uiPriority w:val="9"/>
     <w:rsid w:val="00711A09"/>
     <w:rPr>
@@ -18614,10 +19246,10 @@
       <w:lang w:val="pt-PT"/>
     </w:rPr>
   </w:style>
-  <w:style w:type="paragraph" w:styleId="EndnoteText">
+  <w:style w:type="paragraph" w:styleId="Textodenotadefim">
     <w:name w:val="endnote text"/>
     <w:basedOn w:val="Normal"/>
-    <w:link w:val="EndnoteTextChar"/>
+    <w:link w:val="TextodenotadefimCarter"/>
     <w:uiPriority w:val="99"/>
     <w:semiHidden/>
     <w:unhideWhenUsed/>
@@ -18630,10 +19262,10 @@
       <w:szCs w:val="20"/>
     </w:rPr>
   </w:style>
-  <w:style w:type="character" w:customStyle="1" w:styleId="EndnoteTextChar">
-    <w:name w:val="Endnote Text Char"/>
-    <w:basedOn w:val="DefaultParagraphFont"/>
-    <w:link w:val="EndnoteText"/>
+  <w:style w:type="character" w:customStyle="1" w:styleId="TextodenotadefimCarter">
+    <w:name w:val="Texto de nota de fim Caráter"/>
+    <w:basedOn w:val="Tipodeletrapredefinidodopargrafo"/>
+    <w:link w:val="Textodenotadefim"/>
     <w:uiPriority w:val="99"/>
     <w:semiHidden/>
     <w:rsid w:val="00711A09"/>
@@ -18643,9 +19275,9 @@
       <w:lang w:val="pt-PT"/>
     </w:rPr>
   </w:style>
-  <w:style w:type="character" w:styleId="EndnoteReference">
+  <w:style w:type="character" w:styleId="Refdenotadefim">
     <w:name w:val="endnote reference"/>
-    <w:basedOn w:val="DefaultParagraphFont"/>
+    <w:basedOn w:val="Tipodeletrapredefinidodopargrafo"/>
     <w:uiPriority w:val="99"/>
     <w:semiHidden/>
     <w:unhideWhenUsed/>
@@ -18654,7 +19286,7 @@
       <w:vertAlign w:val="superscript"/>
     </w:rPr>
   </w:style>
-  <w:style w:type="paragraph" w:styleId="Caption">
+  <w:style w:type="paragraph" w:styleId="Legenda">
     <w:name w:val="caption"/>
     <w:basedOn w:val="Normal"/>
     <w:next w:val="Normal"/>
@@ -18673,9 +19305,9 @@
       <w:szCs w:val="18"/>
     </w:rPr>
   </w:style>
-  <w:style w:type="table" w:styleId="TableGrid">
+  <w:style w:type="table" w:styleId="Tabelacomgrelha">
     <w:name w:val="Table Grid"/>
-    <w:basedOn w:val="TableNormal"/>
+    <w:basedOn w:val="Tabelanormal"/>
     <w:uiPriority w:val="39"/>
     <w:rsid w:val="004977B7"/>
     <w:pPr>
@@ -18699,9 +19331,9 @@
       </w:tblCellMar>
     </w:tblPr>
   </w:style>
-  <w:style w:type="table" w:styleId="GridTable6Colorful-Accent1">
+  <w:style w:type="table" w:styleId="TabeladeGrelha6Colorida-Destaque1">
     <w:name w:val="Grid Table 6 Colorful Accent 1"/>
-    <w:basedOn w:val="TableNormal"/>
+    <w:basedOn w:val="Tabelanormal"/>
     <w:uiPriority w:val="51"/>
     <w:rsid w:val="004977B7"/>
     <w:pPr>
@@ -18778,7 +19410,7 @@
       </w:tcPr>
     </w:tblStylePr>
   </w:style>
-  <w:style w:type="paragraph" w:styleId="TableofFigures">
+  <w:style w:type="paragraph" w:styleId="ndicedeilustraes">
     <w:name w:val="table of figures"/>
     <w:basedOn w:val="Normal"/>
     <w:next w:val="Normal"/>
@@ -18789,9 +19421,9 @@
       <w:spacing w:after="0"/>
     </w:pPr>
   </w:style>
-  <w:style w:type="character" w:styleId="Hyperlink">
+  <w:style w:type="character" w:styleId="Hiperligao">
     <w:name w:val="Hyperlink"/>
-    <w:basedOn w:val="DefaultParagraphFont"/>
+    <w:basedOn w:val="Tipodeletrapredefinidodopargrafo"/>
     <w:uiPriority w:val="99"/>
     <w:unhideWhenUsed/>
     <w:rsid w:val="006B3382"/>
@@ -18800,9 +19432,9 @@
       <w:u w:val="single"/>
     </w:rPr>
   </w:style>
-  <w:style w:type="table" w:styleId="GridTable4-Accent1">
+  <w:style w:type="table" w:styleId="TabeladeGrelha4-Destaque1">
     <w:name w:val="Grid Table 4 Accent 1"/>
-    <w:basedOn w:val="TableNormal"/>
+    <w:basedOn w:val="Tabelanormal"/>
     <w:uiPriority w:val="49"/>
     <w:rsid w:val="00AA221A"/>
     <w:pPr>
@@ -18886,9 +19518,9 @@
       </w:tcPr>
     </w:tblStylePr>
   </w:style>
-  <w:style w:type="table" w:styleId="GridTable4">
+  <w:style w:type="table" w:styleId="TabeladeGrelha4">
     <w:name w:val="Grid Table 4"/>
-    <w:basedOn w:val="TableNormal"/>
+    <w:basedOn w:val="Tabelanormal"/>
     <w:uiPriority w:val="49"/>
     <w:rsid w:val="00673C67"/>
     <w:pPr>
@@ -18969,9 +19601,9 @@
       </w:tcPr>
     </w:tblStylePr>
   </w:style>
-  <w:style w:type="character" w:styleId="SubtleEmphasis">
+  <w:style w:type="character" w:styleId="nfaseDiscreto">
     <w:name w:val="Subtle Emphasis"/>
-    <w:basedOn w:val="DefaultParagraphFont"/>
+    <w:basedOn w:val="Tipodeletrapredefinidodopargrafo"/>
     <w:uiPriority w:val="19"/>
     <w:qFormat/>
     <w:rsid w:val="00EA064C"/>
@@ -18981,10 +19613,10 @@
       <w:color w:val="404040" w:themeColor="text1" w:themeTint="BF"/>
     </w:rPr>
   </w:style>
-  <w:style w:type="paragraph" w:styleId="FootnoteText">
+  <w:style w:type="paragraph" w:styleId="Textodenotaderodap">
     <w:name w:val="footnote text"/>
     <w:basedOn w:val="Normal"/>
-    <w:link w:val="FootnoteTextChar"/>
+    <w:link w:val="TextodenotaderodapCarter"/>
     <w:uiPriority w:val="99"/>
     <w:semiHidden/>
     <w:unhideWhenUsed/>
@@ -18997,10 +19629,10 @@
       <w:szCs w:val="20"/>
     </w:rPr>
   </w:style>
-  <w:style w:type="character" w:customStyle="1" w:styleId="FootnoteTextChar">
-    <w:name w:val="Footnote Text Char"/>
-    <w:basedOn w:val="DefaultParagraphFont"/>
-    <w:link w:val="FootnoteText"/>
+  <w:style w:type="character" w:customStyle="1" w:styleId="TextodenotaderodapCarter">
+    <w:name w:val="Texto de nota de rodapé Caráter"/>
+    <w:basedOn w:val="Tipodeletrapredefinidodopargrafo"/>
+    <w:link w:val="Textodenotaderodap"/>
     <w:uiPriority w:val="99"/>
     <w:semiHidden/>
     <w:rsid w:val="00A556D8"/>
@@ -19010,9 +19642,9 @@
       <w:lang w:val="pt-PT"/>
     </w:rPr>
   </w:style>
-  <w:style w:type="character" w:styleId="FootnoteReference">
+  <w:style w:type="character" w:styleId="Refdenotaderodap">
     <w:name w:val="footnote reference"/>
-    <w:basedOn w:val="DefaultParagraphFont"/>
+    <w:basedOn w:val="Tipodeletrapredefinidodopargrafo"/>
     <w:uiPriority w:val="99"/>
     <w:semiHidden/>
     <w:unhideWhenUsed/>
@@ -19021,10 +19653,10 @@
       <w:vertAlign w:val="superscript"/>
     </w:rPr>
   </w:style>
-  <w:style w:type="paragraph" w:styleId="Header">
+  <w:style w:type="paragraph" w:styleId="Cabealho">
     <w:name w:val="header"/>
     <w:basedOn w:val="Normal"/>
-    <w:link w:val="HeaderChar"/>
+    <w:link w:val="CabealhoCarter"/>
     <w:uiPriority w:val="99"/>
     <w:unhideWhenUsed/>
     <w:rsid w:val="00034799"/>
@@ -19036,20 +19668,20 @@
       <w:spacing w:after="0" w:line="240" w:lineRule="auto"/>
     </w:pPr>
   </w:style>
-  <w:style w:type="character" w:customStyle="1" w:styleId="HeaderChar">
-    <w:name w:val="Header Char"/>
-    <w:basedOn w:val="DefaultParagraphFont"/>
-    <w:link w:val="Header"/>
+  <w:style w:type="character" w:customStyle="1" w:styleId="CabealhoCarter">
+    <w:name w:val="Cabeçalho Caráter"/>
+    <w:basedOn w:val="Tipodeletrapredefinidodopargrafo"/>
+    <w:link w:val="Cabealho"/>
     <w:uiPriority w:val="99"/>
     <w:rsid w:val="00034799"/>
     <w:rPr>
       <w:lang w:val="pt-PT"/>
     </w:rPr>
   </w:style>
-  <w:style w:type="paragraph" w:styleId="Footer">
+  <w:style w:type="paragraph" w:styleId="Rodap">
     <w:name w:val="footer"/>
     <w:basedOn w:val="Normal"/>
-    <w:link w:val="FooterChar"/>
+    <w:link w:val="RodapCarter"/>
     <w:uiPriority w:val="99"/>
     <w:unhideWhenUsed/>
     <w:rsid w:val="00034799"/>
@@ -19061,10 +19693,10 @@
       <w:spacing w:after="0" w:line="240" w:lineRule="auto"/>
     </w:pPr>
   </w:style>
-  <w:style w:type="character" w:customStyle="1" w:styleId="FooterChar">
-    <w:name w:val="Footer Char"/>
-    <w:basedOn w:val="DefaultParagraphFont"/>
-    <w:link w:val="Footer"/>
+  <w:style w:type="character" w:customStyle="1" w:styleId="RodapCarter">
+    <w:name w:val="Rodapé Caráter"/>
+    <w:basedOn w:val="Tipodeletrapredefinidodopargrafo"/>
+    <w:link w:val="Rodap"/>
     <w:uiPriority w:val="99"/>
     <w:rsid w:val="00034799"/>
     <w:rPr>
@@ -19359,7 +19991,7 @@
 </file>
 
 <file path=customXml/itemProps2.xml><?xml version="1.0" encoding="utf-8"?>
-<ds:datastoreItem xmlns:ds="http://schemas.openxmlformats.org/officeDocument/2006/customXml" ds:itemID="{A6B55D7C-51B0-4D8A-A50D-6E9EB324A05C}">
+<ds:datastoreItem xmlns:ds="http://schemas.openxmlformats.org/officeDocument/2006/customXml" ds:itemID="{8D5B21F9-18B6-4D03-91A1-832C88C27543}">
   <ds:schemaRefs>
     <ds:schemaRef ds:uri="http://schemas.openxmlformats.org/officeDocument/2006/bibliography"/>
   </ds:schemaRefs>

</xml_diff>